<commit_message>
19 and 21 changed. 17 added.
</commit_message>
<xml_diff>
--- a/Play-book.docx
+++ b/Play-book.docx
@@ -85,7 +85,15 @@
         <w:t>е</w:t>
       </w:r>
       <w:r>
-        <w:t xml:space="preserve"> к следующему блоку с указанным номером. Как определить номер следующего блока? – Очень просто. – Если в блоке не присутствует надпись «Конец игры»,</w:t>
+        <w:t xml:space="preserve"> к следующему блоку с указанным номером. Как определить номер следующего блока? – Очень просто. – Если в блоке не присутствует </w:t>
+      </w:r>
+      <w:proofErr w:type="gramStart"/>
+      <w:r>
+        <w:t>надпись</w:t>
+      </w:r>
+      <w:proofErr w:type="gramEnd"/>
+      <w:r>
+        <w:t xml:space="preserve"> «Конец игры»,</w:t>
       </w:r>
       <w:r>
         <w:t xml:space="preserve"> вы выбираете один из предложенных в д</w:t>
@@ -98,9 +106,11 @@
       <w:pPr>
         <w:pStyle w:val="1"/>
       </w:pPr>
+      <w:proofErr w:type="gramStart"/>
       <w:r>
         <w:t>Например</w:t>
       </w:r>
+      <w:proofErr w:type="gramEnd"/>
       <w:r>
         <w:t>:</w:t>
       </w:r>
@@ -542,11 +552,19 @@
           <w:szCs w:val="24"/>
         </w:rPr>
       </w:pPr>
-      <w:r>
-        <w:rPr>
-          <w:szCs w:val="24"/>
-        </w:rPr>
-        <w:t>Например:</w:t>
+      <w:proofErr w:type="gramStart"/>
+      <w:r>
+        <w:rPr>
+          <w:szCs w:val="24"/>
+        </w:rPr>
+        <w:t>Например</w:t>
+      </w:r>
+      <w:proofErr w:type="gramEnd"/>
+      <w:r>
+        <w:rPr>
+          <w:szCs w:val="24"/>
+        </w:rPr>
+        <w:t>:</w:t>
       </w:r>
       <w:r>
         <w:rPr>
@@ -655,12 +673,21 @@
           <w:szCs w:val="24"/>
         </w:rPr>
       </w:pPr>
+      <w:proofErr w:type="gramStart"/>
       <w:r>
         <w:rPr>
           <w:sz w:val="24"/>
           <w:szCs w:val="24"/>
         </w:rPr>
-        <w:t>Например:</w:t>
+        <w:t>Например</w:t>
+      </w:r>
+      <w:proofErr w:type="gramEnd"/>
+      <w:r>
+        <w:rPr>
+          <w:sz w:val="24"/>
+          <w:szCs w:val="24"/>
+        </w:rPr>
+        <w:t>:</w:t>
       </w:r>
     </w:p>
     <w:p>
@@ -705,7 +732,15 @@
         <w:t>Недолго думая,</w:t>
       </w:r>
       <w:r>
-        <w:t xml:space="preserve"> персонаж прыгнул к первой двери, которая оказалась закрыта. Стоило осмотреться получше, но если у вас есть ключ, воспользуйтесь им. (Осмотреть комнату – </w:t>
+        <w:t xml:space="preserve"> персонаж прыгнул к первой двери, которая оказалась закрыта. Стоило осмотреться получше, </w:t>
+      </w:r>
+      <w:proofErr w:type="gramStart"/>
+      <w:r>
+        <w:t>но</w:t>
+      </w:r>
+      <w:proofErr w:type="gramEnd"/>
+      <w:r>
+        <w:t xml:space="preserve"> если у вас есть ключ, воспользуйтесь им. (Осмотреть комнату – </w:t>
       </w:r>
       <w:r>
         <w:rPr>
@@ -1101,12 +1136,21 @@
           <w:szCs w:val="24"/>
         </w:rPr>
       </w:pPr>
+      <w:proofErr w:type="gramStart"/>
       <w:r>
         <w:rPr>
           <w:sz w:val="24"/>
           <w:szCs w:val="24"/>
         </w:rPr>
-        <w:t>Например:</w:t>
+        <w:t>Например</w:t>
+      </w:r>
+      <w:proofErr w:type="gramEnd"/>
+      <w:r>
+        <w:rPr>
+          <w:sz w:val="24"/>
+          <w:szCs w:val="24"/>
+        </w:rPr>
+        <w:t>:</w:t>
       </w:r>
     </w:p>
     <w:p>
@@ -1531,13 +1575,34 @@
       <w:r>
         <w:t xml:space="preserve">95 </w:t>
       </w:r>
-      <w:r>
-        <w:t>Рэйтог – Свэллоу.</w:t>
-      </w:r>
-    </w:p>
-    <w:p>
-      <w:r>
-        <w:t xml:space="preserve">По заснеженной трассе мчится грузовой автомобиль марки «Потару Моторс». Падающий снег второй день норовит засыпать автомобиль по самую крышу, – пока безуспешно. Водитель умело лавирует из одной колеи в другую, не давая </w:t>
+      <w:proofErr w:type="spellStart"/>
+      <w:r>
+        <w:t>Рэйтог</w:t>
+      </w:r>
+      <w:proofErr w:type="spellEnd"/>
+      <w:r>
+        <w:t xml:space="preserve"> – </w:t>
+      </w:r>
+      <w:proofErr w:type="spellStart"/>
+      <w:r>
+        <w:t>Свэллоу</w:t>
+      </w:r>
+      <w:proofErr w:type="spellEnd"/>
+      <w:r>
+        <w:t>.</w:t>
+      </w:r>
+    </w:p>
+    <w:p>
+      <w:r>
+        <w:t>По заснеженной трассе мчится грузовой автомобиль марки «</w:t>
+      </w:r>
+      <w:proofErr w:type="spellStart"/>
+      <w:r>
+        <w:t>Потару</w:t>
+      </w:r>
+      <w:proofErr w:type="spellEnd"/>
+      <w:r>
+        <w:t xml:space="preserve"> Моторс». Падающий снег второй день норовит засыпать автомобиль по самую крышу, – пока безуспешно. Водитель умело лавирует из одной колеи в другую, не давая </w:t>
       </w:r>
       <w:r>
         <w:t>вьюге догнать автомобиль</w:t>
@@ -1551,7 +1616,15 @@
         <w:t xml:space="preserve">За окном тридцатиградусный мороз, близится вечер. </w:t>
       </w:r>
       <w:r>
-        <w:t>В автомобиле двое, наш герой сидит на пассажирском сидении. На горизонте мелькают огни города Свэллоу. Города северной столицы Солнечной империи.</w:t>
+        <w:t xml:space="preserve">В автомобиле двое, наш герой сидит на пассажирском сидении. На горизонте мелькают огни города </w:t>
+      </w:r>
+      <w:proofErr w:type="spellStart"/>
+      <w:r>
+        <w:t>Свэллоу</w:t>
+      </w:r>
+      <w:proofErr w:type="spellEnd"/>
+      <w:r>
+        <w:t>. Города северной столицы Солнечной империи.</w:t>
       </w:r>
     </w:p>
     <w:p>
@@ -1562,7 +1635,13 @@
         <w:t>– Уф. Ну вот уже и в пригороде. – Говорит водитель. – А я уж думал застрянем на подъезде. В каком районе выгружаться будем? Нужно</w:t>
       </w:r>
       <w:r>
-        <w:t>, наверное грузчикам</w:t>
+        <w:t>, наверное</w:t>
+      </w:r>
+      <w:r>
+        <w:t>,</w:t>
+      </w:r>
+      <w:r>
+        <w:t xml:space="preserve"> грузчикам</w:t>
       </w:r>
       <w:r>
         <w:t xml:space="preserve"> позвонить, чтобы подъе</w:t>
@@ -1616,7 +1695,15 @@
         <w:ind w:firstLine="0"/>
       </w:pPr>
       <w:r>
-        <w:t>– Добрый вечер, я вчера с вами говорил. Это Генри Краш, мы договаривались на счёт помощи с переездом.</w:t>
+        <w:t xml:space="preserve">– Добрый вечер, я вчера с вами говорил. Это Генри </w:t>
+      </w:r>
+      <w:proofErr w:type="spellStart"/>
+      <w:r>
+        <w:t>Краш</w:t>
+      </w:r>
+      <w:proofErr w:type="spellEnd"/>
+      <w:r>
+        <w:t>, мы договаривались на счёт помощи с переездом.</w:t>
       </w:r>
     </w:p>
     <w:p>
@@ -1756,7 +1843,11 @@
         <w:ind w:firstLine="0"/>
       </w:pPr>
       <w:r>
-        <w:t>– М</w:t>
+        <w:t xml:space="preserve">– </w:t>
+      </w:r>
+      <w:proofErr w:type="gramStart"/>
+      <w:r>
+        <w:t>М</w:t>
       </w:r>
       <w:r>
         <w:t>-</w:t>
@@ -1764,11 +1855,15 @@
       <w:r>
         <w:t>м</w:t>
       </w:r>
+      <w:proofErr w:type="gramEnd"/>
       <w:r>
         <w:t>-</w:t>
       </w:r>
       <w:r>
-        <w:t xml:space="preserve">м.. давай по набережной. – Отвечает Генри. – </w:t>
+        <w:t>м,</w:t>
+      </w:r>
+      <w:r>
+        <w:t xml:space="preserve"> давай по набережной. – Отвечает Генри. – </w:t>
       </w:r>
       <w:r>
         <w:t>Посмотрим</w:t>
@@ -1790,7 +1885,15 @@
         <w:ind w:firstLine="0"/>
       </w:pPr>
       <w:r>
-        <w:t>– Мистер Краш, в вы, я смотрю, романтик.</w:t>
+        <w:t xml:space="preserve">– Мистер </w:t>
+      </w:r>
+      <w:proofErr w:type="spellStart"/>
+      <w:r>
+        <w:t>Краш</w:t>
+      </w:r>
+      <w:proofErr w:type="spellEnd"/>
+      <w:r>
+        <w:t>, в вы, я смотрю, романтик.</w:t>
       </w:r>
     </w:p>
     <w:p>
@@ -1815,7 +1918,15 @@
         <w:t>стречи нового года. Наш герой замечает</w:t>
       </w:r>
       <w:r>
-        <w:t>, как с крыши одного из небоскребов взлетает вертолёт, на здании большими буквами написано «С.Роботэкс». (</w:t>
+        <w:t>, как с крыши одного из небоскребов взлетает вертолёт, на здании большими буквами написано «</w:t>
+      </w:r>
+      <w:proofErr w:type="spellStart"/>
+      <w:r>
+        <w:t>С.Роботэкс</w:t>
+      </w:r>
+      <w:proofErr w:type="spellEnd"/>
+      <w:r>
+        <w:t>». (</w:t>
       </w:r>
       <w:r>
         <w:t xml:space="preserve">Воспоминание: «Взлёт вертолёта»: </w:t>
@@ -1879,22 +1990,101 @@
         <w:t>.</w:t>
       </w:r>
       <w:r>
+        <w:t xml:space="preserve"> …раздаётся звонок</w:t>
+      </w:r>
+      <w:r>
+        <w:t>, – входящий вызов, звонят из конторы</w:t>
+      </w:r>
+      <w:r>
+        <w:t>.</w:t>
+      </w:r>
+    </w:p>
+    <w:p/>
+    <w:p>
+      <w:pPr>
+        <w:ind w:firstLine="0"/>
+      </w:pPr>
+      <w:r>
+        <w:rPr>
+          <w:rStyle w:val="20"/>
+        </w:rPr>
+        <w:t>4</w:t>
+      </w:r>
+      <w:r>
+        <w:rPr>
+          <w:rStyle w:val="20"/>
+        </w:rPr>
+        <w:t>.</w:t>
+      </w:r>
+      <w:r>
         <w:t xml:space="preserve"> </w:t>
       </w:r>
-      <w:r>
-        <w:t>…</w:t>
-      </w:r>
-    </w:p>
-    <w:p/>
-    <w:p>
-      <w:pPr>
-        <w:ind w:firstLine="0"/>
-      </w:pPr>
-      <w:r>
-        <w:rPr>
-          <w:rStyle w:val="20"/>
-        </w:rPr>
-        <w:t>4</w:t>
+    </w:p>
+    <w:p>
+      <w:pPr>
+        <w:ind w:firstLine="0"/>
+      </w:pPr>
+      <w:r>
+        <w:t>– Езжай через центр. Посмотрим город. Да и так ближе вроде бы. – Отвечает Генри.</w:t>
+      </w:r>
+    </w:p>
+    <w:p>
+      <w:pPr>
+        <w:ind w:firstLine="0"/>
+      </w:pPr>
+      <w:r>
+        <w:t>– Дело ваше. – Говорит водитель. – В пробку в любом случае не попадём, ночь на дворе.</w:t>
+      </w:r>
+    </w:p>
+    <w:p>
+      <w:r>
+        <w:t>Автомобиль выворачивает на центральную улицу, мимо проносятся витрины магазинов и ресторанов. Главная улица светится как новогодняя ёлка. Повсюду мелькают украшения и гирлянды.</w:t>
+      </w:r>
+    </w:p>
+    <w:p>
+      <w:pPr>
+        <w:rPr>
+          <w:szCs w:val="24"/>
+        </w:rPr>
+      </w:pPr>
+      <w:r>
+        <w:t xml:space="preserve">Проходит немного времени и грузовик останавливается на нужной улице. </w:t>
+      </w:r>
+      <w:r>
+        <w:rPr>
+          <w:szCs w:val="24"/>
+        </w:rPr>
+        <w:t>(</w:t>
+      </w:r>
+      <w:r>
+        <w:rPr>
+          <w:rStyle w:val="20"/>
+        </w:rPr>
+        <w:t>7</w:t>
+      </w:r>
+      <w:r>
+        <w:rPr>
+          <w:szCs w:val="24"/>
+        </w:rPr>
+        <w:t>).</w:t>
+      </w:r>
+    </w:p>
+    <w:p>
+      <w:pPr>
+        <w:rPr>
+          <w:szCs w:val="24"/>
+        </w:rPr>
+      </w:pPr>
+    </w:p>
+    <w:p>
+      <w:pPr>
+        <w:ind w:firstLine="0"/>
+      </w:pPr>
+      <w:r>
+        <w:rPr>
+          <w:rStyle w:val="20"/>
+        </w:rPr>
+        <w:t>5</w:t>
       </w:r>
       <w:r>
         <w:rPr>
@@ -1905,84 +2095,16 @@
       <w:r>
         <w:t xml:space="preserve"> </w:t>
       </w:r>
-    </w:p>
-    <w:p>
-      <w:pPr>
-        <w:ind w:firstLine="0"/>
-      </w:pPr>
-      <w:r>
-        <w:t>– Езжай через центр. Посмотрим город. Да и так ближе вроде бы. – Отвечает Генри.</w:t>
-      </w:r>
-    </w:p>
-    <w:p>
-      <w:pPr>
-        <w:ind w:firstLine="0"/>
-      </w:pPr>
-      <w:r>
-        <w:t>– Дело ваше. – Говорит водитель. – В пробку в любом случае не попадём, ночь на дворе.</w:t>
-      </w:r>
-    </w:p>
-    <w:p>
-      <w:r>
-        <w:t>Автомобиль выворачивает на центральную улицу, мимо проносятся витрины магазинов и ресторанов. Главная улица светится как новогодняя ёлка. Повсюду мелькают украшения и гирлянды.</w:t>
-      </w:r>
-    </w:p>
-    <w:p>
-      <w:pPr>
-        <w:rPr>
-          <w:szCs w:val="24"/>
-        </w:rPr>
-      </w:pPr>
-      <w:r>
-        <w:t xml:space="preserve">Проходит немного времени и грузовик останавливается на нужной улице. </w:t>
-      </w:r>
-      <w:r>
-        <w:rPr>
-          <w:szCs w:val="24"/>
-        </w:rPr>
-        <w:t>(</w:t>
-      </w:r>
-      <w:r>
-        <w:rPr>
-          <w:rStyle w:val="20"/>
-        </w:rPr>
-        <w:t>7</w:t>
-      </w:r>
-      <w:r>
-        <w:rPr>
-          <w:szCs w:val="24"/>
-        </w:rPr>
-        <w:t>).</w:t>
-      </w:r>
-    </w:p>
-    <w:p>
-      <w:pPr>
-        <w:rPr>
-          <w:szCs w:val="24"/>
-        </w:rPr>
-      </w:pPr>
-    </w:p>
-    <w:p>
-      <w:pPr>
-        <w:ind w:firstLine="0"/>
-      </w:pPr>
-      <w:r>
-        <w:rPr>
-          <w:rStyle w:val="20"/>
-        </w:rPr>
-        <w:t>5</w:t>
-      </w:r>
-      <w:r>
-        <w:rPr>
-          <w:rStyle w:val="20"/>
-        </w:rPr>
-        <w:t>.</w:t>
-      </w:r>
-      <w:r>
-        <w:t xml:space="preserve"> </w:t>
-      </w:r>
-      <w:r>
-        <w:t>Улица практически пуста, кроме двух человек погрузочной бригады и подтаявшего снеговика, на улице никого. Генри открывает дверь автомобиля, ноги в лёгких осенние ботинках неуклюже приземляются на припорошенный снегом асфальт, так что господин Краш с трудом удерживает равновесие. Водитель тем временем глушит мотор автомобиля и, следуя примеру Генри, выпрыгивает из автомобиля.</w:t>
+      <w:r>
+        <w:t xml:space="preserve">Улица практически пуста, кроме двух человек погрузочной бригады и подтаявшего снеговика, на улице никого. Генри открывает дверь автомобиля, ноги в лёгких осенние ботинках неуклюже приземляются на припорошенный снегом асфальт, так что господин </w:t>
+      </w:r>
+      <w:proofErr w:type="spellStart"/>
+      <w:r>
+        <w:t>Краш</w:t>
+      </w:r>
+      <w:proofErr w:type="spellEnd"/>
+      <w:r>
+        <w:t xml:space="preserve"> с трудом удерживает равновесие. Водитель тем временем глушит мотор автомобиля и, следуя примеру Генри, выпрыгивает из автомобиля.</w:t>
       </w:r>
     </w:p>
     <w:p>
@@ -2009,7 +2131,14 @@
         <w:rPr>
           <w:i/>
         </w:rPr>
-        <w:t xml:space="preserve"> дело за малым</w:t>
+        <w:t xml:space="preserve"> дело за </w:t>
+      </w:r>
+      <w:proofErr w:type="gramStart"/>
+      <w:r>
+        <w:rPr>
+          <w:i/>
+        </w:rPr>
+        <w:t>малым</w:t>
       </w:r>
       <w:r>
         <w:t>.</w:t>
@@ -2017,89 +2146,216 @@
       <w:r>
         <w:softHyphen/>
       </w:r>
-      <w:r>
+      <w:proofErr w:type="gramEnd"/>
+      <w:r>
+        <w:t xml:space="preserve"> – Думает он. – Разгрузимся и в тепло греться.</w:t>
+      </w:r>
+    </w:p>
+    <w:p>
+      <w:r>
+        <w:t>Двое парней о чем-то переговариваются. Тот, что пониже, докуривает сигарету, бросает бычок в снег и уходит во двор, в то время как другой выходит навстречу Генри и водителю.</w:t>
+      </w:r>
+    </w:p>
+    <w:p>
+      <w:pPr>
+        <w:ind w:firstLine="0"/>
+      </w:pPr>
+      <w:r>
+        <w:t>–</w:t>
+      </w:r>
+      <w:r>
+        <w:t xml:space="preserve"> </w:t>
+      </w:r>
+      <w:proofErr w:type="spellStart"/>
+      <w:r>
+        <w:t>Хоу</w:t>
+      </w:r>
+      <w:proofErr w:type="spellEnd"/>
+      <w:r>
+        <w:t>, мужики, что вам?! – Оглядываясь на подворотню</w:t>
+      </w:r>
+      <w:r>
+        <w:t>,</w:t>
+      </w:r>
+      <w:r>
+        <w:t xml:space="preserve"> спрашивает </w:t>
+      </w:r>
+      <w:r>
+        <w:t>он</w:t>
+      </w:r>
+      <w:r>
+        <w:t>.</w:t>
+      </w:r>
+    </w:p>
+    <w:p>
+      <w:pPr>
+        <w:ind w:firstLine="0"/>
+      </w:pPr>
+      <w:r>
+        <w:t xml:space="preserve">– М-меня зовут Генри </w:t>
+      </w:r>
+      <w:proofErr w:type="spellStart"/>
+      <w:r>
+        <w:t>Краш</w:t>
+      </w:r>
+      <w:proofErr w:type="spellEnd"/>
+      <w:r>
+        <w:t>, мы с вами…</w:t>
+      </w:r>
+      <w:r>
+        <w:t xml:space="preserve"> я имею в виду…</w:t>
+      </w:r>
+      <w:r>
+        <w:t xml:space="preserve"> вы </w:t>
+      </w:r>
+      <w:r>
+        <w:t>же нам машину разгружать будете</w:t>
+      </w:r>
+      <w:r>
+        <w:t>?</w:t>
+      </w:r>
+    </w:p>
+    <w:p>
+      <w:r>
+        <w:t>Парень очередной раз оглядывается на двор.</w:t>
+      </w:r>
+    </w:p>
+    <w:p>
+      <w:pPr>
+        <w:ind w:firstLine="0"/>
+      </w:pPr>
+      <w:r>
+        <w:t>– Нет, мужики, это не ко мне</w:t>
+      </w:r>
+      <w:r>
+        <w:t>, постойте здесь… – Из двора доносится звук автомобильного сигнала. – Мужики, постойте здесь, сейчас всё будет.</w:t>
+      </w:r>
+    </w:p>
+    <w:p>
+      <w:r>
+        <w:t>С этими словами грузчик</w:t>
+      </w:r>
+      <w:r>
+        <w:t xml:space="preserve"> поворачивается и уходит</w:t>
+      </w:r>
+      <w:r>
+        <w:t xml:space="preserve"> вслед за своим приятелем.</w:t>
+      </w:r>
+    </w:p>
+    <w:p>
+      <w:pPr>
+        <w:spacing w:after="0" w:line="240" w:lineRule="auto"/>
+        <w:ind w:firstLine="0"/>
+        <w:rPr>
+          <w:szCs w:val="24"/>
+        </w:rPr>
+      </w:pPr>
+      <w:r>
+        <w:rPr>
+          <w:szCs w:val="24"/>
+        </w:rPr>
+        <w:t>(</w:t>
+      </w:r>
+      <w:r>
+        <w:rPr>
+          <w:rStyle w:val="a7"/>
+        </w:rPr>
+        <w:t>ожидать возвращения парня</w:t>
+      </w:r>
+      <w:r>
+        <w:rPr>
+          <w:szCs w:val="24"/>
+        </w:rPr>
         <w:t xml:space="preserve"> – </w:t>
       </w:r>
       <w:r>
-        <w:t xml:space="preserve">Думает он. </w:t>
-      </w:r>
-      <w:r>
-        <w:t xml:space="preserve">– </w:t>
-      </w:r>
-      <w:r>
-        <w:t>Разгрузимся и в тепло греться.</w:t>
-      </w:r>
-    </w:p>
-    <w:p>
-      <w:r>
-        <w:t>Двое парней о чем-то переговариваются. Тот, что пониже, докуривает сигарету, бросает бычок в снег и уходит во двор, в то время как другой выходит навстречу Генри и водителю.</w:t>
-      </w:r>
-    </w:p>
-    <w:p>
-      <w:pPr>
-        <w:ind w:firstLine="0"/>
-      </w:pPr>
-      <w:r>
-        <w:t>–</w:t>
-      </w:r>
-      <w:r>
-        <w:t xml:space="preserve"> Хоу, мужики, что вам?! </w:t>
-      </w:r>
-      <w:r>
-        <w:t xml:space="preserve">– </w:t>
-      </w:r>
-      <w:r>
-        <w:t>Оглядываясь на подворотню спрашивает предполагаемый грузчик.</w:t>
-      </w:r>
-    </w:p>
-    <w:p>
-      <w:pPr>
-        <w:ind w:firstLine="0"/>
-      </w:pPr>
-      <w:r>
-        <w:t xml:space="preserve">– </w:t>
-      </w:r>
-      <w:r>
-        <w:t>М-меня зовут Генри Краш, мы с вами…</w:t>
-      </w:r>
-      <w:r>
-        <w:t xml:space="preserve"> я имею в виду…</w:t>
-      </w:r>
-      <w:r>
-        <w:t xml:space="preserve"> вы </w:t>
-      </w:r>
-      <w:r>
-        <w:t>приехали машину разгрузить?</w:t>
-      </w:r>
-    </w:p>
-    <w:p>
-      <w:r>
-        <w:t>Парень очередной раз оглядывается на двор.</w:t>
-      </w:r>
-    </w:p>
-    <w:p>
-      <w:pPr>
-        <w:ind w:firstLine="0"/>
-      </w:pPr>
-      <w:r>
-        <w:t>– Нет, мужики, это не к нам, постойте здесь…</w:t>
-      </w:r>
-      <w:r>
+        <w:rPr>
+          <w:rStyle w:val="20"/>
+          <w:szCs w:val="24"/>
+        </w:rPr>
+        <w:t>15</w:t>
+      </w:r>
+      <w:r>
+        <w:rPr>
+          <w:szCs w:val="24"/>
+        </w:rPr>
+        <w:t xml:space="preserve">; </w:t>
+      </w:r>
+      <w:r>
+        <w:rPr>
+          <w:rStyle w:val="a7"/>
+        </w:rPr>
+        <w:t>отправиться вслед за парнем</w:t>
+      </w:r>
+      <w:r>
+        <w:rPr>
+          <w:szCs w:val="24"/>
+        </w:rPr>
         <w:t xml:space="preserve"> – </w:t>
       </w:r>
       <w:r>
-        <w:t xml:space="preserve">Из двора с эхом доносится звук автомобильного сигнала. </w:t>
-      </w:r>
-      <w:r>
-        <w:t>–</w:t>
-      </w:r>
-      <w:r>
-        <w:t xml:space="preserve"> Мужики, постойте здесь, сейчас всё будет.</w:t>
-      </w:r>
-    </w:p>
-    <w:p>
-      <w:r>
-        <w:t>С этими словами грузчик удаляется вслед за своим приятелем во двор.</w:t>
+        <w:rPr>
+          <w:rStyle w:val="20"/>
+          <w:szCs w:val="24"/>
+        </w:rPr>
+        <w:t>21</w:t>
+      </w:r>
+      <w:r>
+        <w:rPr>
+          <w:szCs w:val="24"/>
+        </w:rPr>
+        <w:t>).</w:t>
+      </w:r>
+    </w:p>
+    <w:p/>
+    <w:p>
+      <w:pPr>
+        <w:ind w:firstLine="0"/>
+      </w:pPr>
+      <w:r>
+        <w:rPr>
+          <w:rStyle w:val="20"/>
+        </w:rPr>
+        <w:t>6</w:t>
+      </w:r>
+      <w:r>
+        <w:rPr>
+          <w:rStyle w:val="20"/>
+        </w:rPr>
+        <w:t>.</w:t>
+      </w:r>
+      <w:r>
+        <w:t xml:space="preserve"> …</w:t>
+      </w:r>
+    </w:p>
+    <w:p/>
+    <w:p>
+      <w:pPr>
+        <w:ind w:firstLine="0"/>
+      </w:pPr>
+      <w:r>
+        <w:rPr>
+          <w:rStyle w:val="20"/>
+        </w:rPr>
+        <w:t>7</w:t>
+      </w:r>
+      <w:r>
+        <w:rPr>
+          <w:rStyle w:val="20"/>
+        </w:rPr>
+        <w:t>.</w:t>
+      </w:r>
+      <w:r>
+        <w:t xml:space="preserve"> У подъезда невзрачног</w:t>
+      </w:r>
+      <w:r>
+        <w:t>о пятиэтажного дома</w:t>
+      </w:r>
+      <w:r>
+        <w:t xml:space="preserve"> дожидается несколько человек, – обещанная помощь. Если судить по количеству окурков оставленных командой грузчиков, они прибыли не меньше часу назад.</w:t>
+      </w:r>
+      <w:r>
+        <w:t xml:space="preserve"> Что довольно странно.</w:t>
       </w:r>
     </w:p>
     <w:p>
@@ -2120,7 +2376,7 @@
         <w:rPr>
           <w:szCs w:val="24"/>
         </w:rPr>
-        <w:t>ожидать возвращения парня</w:t>
+        <w:t>выйти навстречу грузчикам</w:t>
       </w:r>
       <w:r>
         <w:rPr>
@@ -2133,639 +2389,656 @@
           <w:rStyle w:val="20"/>
           <w:szCs w:val="24"/>
         </w:rPr>
+        <w:t>5</w:t>
+      </w:r>
+      <w:r>
+        <w:rPr>
+          <w:szCs w:val="24"/>
+        </w:rPr>
+        <w:t xml:space="preserve">; </w:t>
+      </w:r>
+      <w:r>
+        <w:rPr>
+          <w:szCs w:val="24"/>
+        </w:rPr>
+        <w:t>позвонить в центр предоставления услуг по переезду</w:t>
+      </w:r>
+      <w:r>
+        <w:rPr>
+          <w:szCs w:val="24"/>
+        </w:rPr>
+        <w:t xml:space="preserve"> – </w:t>
+      </w:r>
+      <w:r>
+        <w:rPr>
+          <w:rStyle w:val="20"/>
+          <w:szCs w:val="24"/>
+        </w:rPr>
+        <w:t>9</w:t>
+      </w:r>
+      <w:r>
+        <w:rPr>
+          <w:szCs w:val="24"/>
+        </w:rPr>
+        <w:t>).</w:t>
+      </w:r>
+    </w:p>
+    <w:p>
+      <w:pPr>
+        <w:ind w:firstLine="0"/>
+      </w:pPr>
+    </w:p>
+    <w:p>
+      <w:pPr>
+        <w:ind w:firstLine="0"/>
+      </w:pPr>
+    </w:p>
+    <w:p>
+      <w:pPr>
+        <w:ind w:firstLine="0"/>
+      </w:pPr>
+      <w:r>
+        <w:rPr>
+          <w:rStyle w:val="20"/>
+        </w:rPr>
+        <w:t>8</w:t>
+      </w:r>
+      <w:r>
+        <w:rPr>
+          <w:rStyle w:val="20"/>
+        </w:rPr>
+        <w:t>.</w:t>
+      </w:r>
+      <w:r>
+        <w:t xml:space="preserve"> Генри поворачивается к водителю.</w:t>
+      </w:r>
+    </w:p>
+    <w:p>
+      <w:pPr>
+        <w:ind w:firstLine="0"/>
+      </w:pPr>
+      <w:r>
+        <w:t>– Смотрю у вас тут вертолёты</w:t>
+      </w:r>
+      <w:r>
+        <w:t xml:space="preserve"> </w:t>
+      </w:r>
+      <w:r>
+        <w:t>вовсю летают.  – Спрашивает он.</w:t>
+      </w:r>
+    </w:p>
+    <w:p>
+      <w:r>
+        <w:t>Водитель окидывает взглядом небо, задумчиво хмыкает.</w:t>
+      </w:r>
+    </w:p>
+    <w:p>
+      <w:pPr>
+        <w:ind w:firstLine="0"/>
+      </w:pPr>
+      <w:r>
+        <w:t>– Вообще частным вертолётам летать запрещается над городом. А тут на тебе. Ладно, где-то здесь поворот, да?</w:t>
+      </w:r>
+    </w:p>
+    <w:p>
+      <w:pPr>
+        <w:ind w:firstLine="0"/>
+        <w:rPr>
+          <w:szCs w:val="24"/>
+        </w:rPr>
+      </w:pPr>
+      <w:r>
+        <w:t xml:space="preserve">– Да, вон там. </w:t>
+      </w:r>
+      <w:r>
+        <w:rPr>
+          <w:szCs w:val="24"/>
+        </w:rPr>
+        <w:t>(</w:t>
+      </w:r>
+      <w:r>
+        <w:rPr>
+          <w:rStyle w:val="20"/>
+        </w:rPr>
+        <w:t>10</w:t>
+      </w:r>
+      <w:r>
+        <w:rPr>
+          <w:szCs w:val="24"/>
+        </w:rPr>
+        <w:t>).</w:t>
+      </w:r>
+    </w:p>
+    <w:p>
+      <w:pPr>
+        <w:ind w:firstLine="0"/>
+        <w:rPr>
+          <w:szCs w:val="24"/>
+        </w:rPr>
+      </w:pPr>
+    </w:p>
+    <w:p>
+      <w:pPr>
+        <w:ind w:firstLine="0"/>
+      </w:pPr>
+      <w:r>
+        <w:rPr>
+          <w:rStyle w:val="20"/>
+        </w:rPr>
+        <w:t>9</w:t>
+      </w:r>
+      <w:r>
+        <w:rPr>
+          <w:rStyle w:val="20"/>
+        </w:rPr>
+        <w:t>.</w:t>
+      </w:r>
+      <w:r>
+        <w:t xml:space="preserve"> </w:t>
+      </w:r>
+      <w:r>
+        <w:t>Водитель глушит мотор и тянется к дверной ручки готовый выйти, но генри останавливает его.</w:t>
+      </w:r>
+    </w:p>
+    <w:p>
+      <w:pPr>
+        <w:ind w:firstLine="0"/>
+      </w:pPr>
+      <w:r>
+        <w:t>– Подожди, сейчас уточню всё,</w:t>
+      </w:r>
+      <w:r>
+        <w:t xml:space="preserve"> </w:t>
+      </w:r>
+      <w:r>
+        <w:t>– позвоню в контору, не то холодина на улице, зачем зря ходить.</w:t>
+      </w:r>
+    </w:p>
+    <w:p>
+      <w:pPr>
+        <w:ind w:firstLine="0"/>
+      </w:pPr>
+      <w:r>
+        <w:t>– Хорошо, я всё равно выйду перекурю, а ты звони.</w:t>
+      </w:r>
+    </w:p>
+    <w:p>
+      <w:pPr>
+        <w:ind w:firstLine="0"/>
+      </w:pPr>
+      <w:r>
+        <w:t>– Генри ничего не отвечает, – просто набирает номер.</w:t>
+      </w:r>
+    </w:p>
+    <w:p>
+      <w:r>
+        <w:t>За окном завывает метель, Генри звонит в компанию, но трубку никто не берёт. Спустя минуту парни</w:t>
+      </w:r>
+      <w:r>
+        <w:t>,</w:t>
+      </w:r>
+      <w:r>
+        <w:t xml:space="preserve"> ожидающие на улице, побросав бычки, разворачиваются и скрываются во дворе.</w:t>
+      </w:r>
+    </w:p>
+    <w:p>
+      <w:pPr>
+        <w:spacing w:after="0" w:line="240" w:lineRule="auto"/>
+        <w:ind w:firstLine="0"/>
+        <w:rPr>
+          <w:szCs w:val="24"/>
+        </w:rPr>
+      </w:pPr>
+      <w:r>
+        <w:rPr>
+          <w:szCs w:val="24"/>
+        </w:rPr>
+        <w:t>(</w:t>
+      </w:r>
+      <w:r>
+        <w:rPr>
+          <w:rStyle w:val="a7"/>
+        </w:rPr>
+        <w:t>попробовать позвонить ещё раз</w:t>
+      </w:r>
+      <w:r>
+        <w:rPr>
+          <w:szCs w:val="24"/>
+        </w:rPr>
+        <w:t xml:space="preserve"> – </w:t>
+      </w:r>
+      <w:r>
+        <w:rPr>
+          <w:rStyle w:val="20"/>
+          <w:szCs w:val="24"/>
+        </w:rPr>
+        <w:t>17</w:t>
+      </w:r>
+      <w:r>
+        <w:rPr>
+          <w:szCs w:val="24"/>
+        </w:rPr>
+        <w:t xml:space="preserve">; </w:t>
+      </w:r>
+      <w:r>
+        <w:rPr>
+          <w:rStyle w:val="a7"/>
+        </w:rPr>
+        <w:t>отправиться вслед за парнями</w:t>
+      </w:r>
+      <w:r>
+        <w:rPr>
+          <w:szCs w:val="24"/>
+        </w:rPr>
+        <w:t xml:space="preserve"> – </w:t>
+      </w:r>
+      <w:r>
+        <w:rPr>
+          <w:rStyle w:val="20"/>
+          <w:szCs w:val="24"/>
+        </w:rPr>
+        <w:t>19</w:t>
+      </w:r>
+      <w:r>
+        <w:rPr>
+          <w:szCs w:val="24"/>
+        </w:rPr>
+        <w:t>).</w:t>
+      </w:r>
+    </w:p>
+    <w:p/>
+    <w:p>
+      <w:pPr>
+        <w:ind w:firstLine="0"/>
+      </w:pPr>
+    </w:p>
+    <w:p>
+      <w:pPr>
+        <w:ind w:firstLine="0"/>
+        <w:rPr>
+          <w:szCs w:val="24"/>
+        </w:rPr>
+      </w:pPr>
+      <w:r>
+        <w:rPr>
+          <w:rStyle w:val="20"/>
+        </w:rPr>
+        <w:t>10</w:t>
+      </w:r>
+      <w:r>
+        <w:rPr>
+          <w:rStyle w:val="20"/>
+        </w:rPr>
+        <w:t>.</w:t>
+      </w:r>
+      <w:r>
+        <w:t xml:space="preserve"> Через двадцать минут грузовик добирается до точки назначения. </w:t>
+      </w:r>
+      <w:r>
+        <w:rPr>
+          <w:szCs w:val="24"/>
+        </w:rPr>
+        <w:t>(</w:t>
+      </w:r>
+      <w:r>
+        <w:rPr>
+          <w:rStyle w:val="20"/>
+        </w:rPr>
+        <w:t>7</w:t>
+      </w:r>
+      <w:r>
+        <w:rPr>
+          <w:szCs w:val="24"/>
+        </w:rPr>
+        <w:t>).</w:t>
+      </w:r>
+    </w:p>
+    <w:p>
+      <w:pPr>
+        <w:ind w:firstLine="0"/>
+        <w:rPr>
+          <w:szCs w:val="24"/>
+        </w:rPr>
+      </w:pPr>
+    </w:p>
+    <w:p>
+      <w:pPr>
+        <w:ind w:firstLine="0"/>
+      </w:pPr>
+      <w:r>
+        <w:rPr>
+          <w:rStyle w:val="20"/>
+        </w:rPr>
         <w:t>15</w:t>
       </w:r>
       <w:r>
         <w:rPr>
-          <w:szCs w:val="24"/>
-        </w:rPr>
-        <w:t xml:space="preserve">; </w:t>
-      </w:r>
-      <w:r>
-        <w:rPr>
-          <w:szCs w:val="24"/>
-        </w:rPr>
-        <w:t>отправиться вслед за парнем</w:t>
-      </w:r>
-      <w:r>
-        <w:rPr>
-          <w:szCs w:val="24"/>
-        </w:rPr>
-        <w:t xml:space="preserve"> – </w:t>
-      </w:r>
-      <w:r>
-        <w:rPr>
-          <w:rStyle w:val="20"/>
-          <w:szCs w:val="24"/>
+          <w:rStyle w:val="20"/>
+        </w:rPr>
+        <w:t>.</w:t>
+      </w:r>
+      <w:r>
+        <w:t xml:space="preserve"> Во дворе</w:t>
+      </w:r>
+    </w:p>
+    <w:p>
+      <w:pPr>
+        <w:ind w:firstLine="0"/>
+      </w:pPr>
+    </w:p>
+    <w:p>
+      <w:pPr>
+        <w:ind w:firstLine="0"/>
+      </w:pPr>
+      <w:r>
+        <w:rPr>
+          <w:rStyle w:val="20"/>
+        </w:rPr>
+        <w:t>1</w:t>
+      </w:r>
+      <w:r>
+        <w:rPr>
+          <w:rStyle w:val="20"/>
+        </w:rPr>
+        <w:t>6</w:t>
+      </w:r>
+      <w:r>
+        <w:rPr>
+          <w:rStyle w:val="20"/>
+        </w:rPr>
+        <w:t>.</w:t>
+      </w:r>
+      <w:r>
+        <w:t xml:space="preserve"> …</w:t>
+      </w:r>
+    </w:p>
+    <w:p>
+      <w:pPr>
+        <w:ind w:firstLine="0"/>
+      </w:pPr>
+    </w:p>
+    <w:p>
+      <w:pPr>
+        <w:ind w:firstLine="0"/>
+        <w:rPr>
+          <w:lang w:val="en-US"/>
+        </w:rPr>
+      </w:pPr>
+      <w:r>
+        <w:rPr>
+          <w:rStyle w:val="20"/>
+        </w:rPr>
+        <w:t>1</w:t>
+      </w:r>
+      <w:r>
+        <w:rPr>
+          <w:rStyle w:val="20"/>
+        </w:rPr>
+        <w:t>7</w:t>
+      </w:r>
+      <w:r>
+        <w:rPr>
+          <w:rStyle w:val="20"/>
+        </w:rPr>
+        <w:t>.</w:t>
+      </w:r>
+      <w:r>
+        <w:t xml:space="preserve"> </w:t>
+      </w:r>
+      <w:r>
+        <w:t xml:space="preserve">Всё это очень странно, думает </w:t>
+      </w:r>
+      <w:proofErr w:type="spellStart"/>
+      <w:r>
+        <w:t>Краш</w:t>
+      </w:r>
+      <w:proofErr w:type="spellEnd"/>
+      <w:r>
+        <w:t>. Стоит получше запомнить этот номер.</w:t>
+      </w:r>
+      <w:r>
+        <w:t xml:space="preserve"> В эту минуту…</w:t>
+      </w:r>
+      <w:r>
+        <w:t>(</w:t>
+      </w:r>
+      <w:r>
+        <w:rPr>
+          <w:rStyle w:val="20"/>
+        </w:rPr>
+        <w:t>3</w:t>
+      </w:r>
+      <w:r>
+        <w:t>)</w:t>
+      </w:r>
+    </w:p>
+    <w:p>
+      <w:pPr>
+        <w:ind w:firstLine="0"/>
+      </w:pPr>
+    </w:p>
+    <w:p>
+      <w:pPr>
+        <w:ind w:firstLine="0"/>
+      </w:pPr>
+      <w:r>
+        <w:rPr>
+          <w:rStyle w:val="20"/>
+        </w:rPr>
+        <w:t>1</w:t>
+      </w:r>
+      <w:r>
+        <w:rPr>
+          <w:rStyle w:val="20"/>
+        </w:rPr>
+        <w:t>8</w:t>
+      </w:r>
+      <w:r>
+        <w:rPr>
+          <w:rStyle w:val="20"/>
+        </w:rPr>
+        <w:t>.</w:t>
+      </w:r>
+      <w:r>
+        <w:t xml:space="preserve"> …</w:t>
+      </w:r>
+    </w:p>
+    <w:p>
+      <w:pPr>
+        <w:ind w:firstLine="0"/>
+      </w:pPr>
+    </w:p>
+    <w:p>
+      <w:pPr>
+        <w:ind w:firstLine="0"/>
+      </w:pPr>
+      <w:r>
+        <w:rPr>
+          <w:rStyle w:val="20"/>
+        </w:rPr>
+        <w:t>19</w:t>
+      </w:r>
+      <w:r>
+        <w:rPr>
+          <w:rStyle w:val="20"/>
+        </w:rPr>
+        <w:t>.</w:t>
+      </w:r>
+      <w:r>
+        <w:t xml:space="preserve"> </w:t>
+      </w:r>
+      <w:proofErr w:type="spellStart"/>
+      <w:r>
+        <w:t>Краш</w:t>
+      </w:r>
+      <w:proofErr w:type="spellEnd"/>
+      <w:r>
+        <w:t xml:space="preserve"> </w:t>
+      </w:r>
+      <w:r>
+        <w:t>выскакивает из автомобиля и, поскальзываясь, направляется вдогонку парням. Его осенние полуботинки совсем не подходят для погоды северной столицы. Порыв ветра пробирает насквозь, зубы Генри начинают выбивать барабанную дрож</w:t>
+      </w:r>
+      <w:r>
+        <w:t>ь</w:t>
+      </w:r>
+      <w:r>
+        <w:t>. Когд</w:t>
+      </w:r>
+      <w:r>
+        <w:t>а</w:t>
+      </w:r>
+      <w:r>
+        <w:t xml:space="preserve"> Генри </w:t>
+      </w:r>
+      <w:proofErr w:type="spellStart"/>
+      <w:r>
+        <w:t>Краш</w:t>
+      </w:r>
+      <w:proofErr w:type="spellEnd"/>
+      <w:r>
+        <w:t xml:space="preserve"> оказывается во </w:t>
+      </w:r>
+      <w:r>
+        <w:lastRenderedPageBreak/>
+        <w:t>дворе, автомобиль грузчиков уже скрывается за дальним поворотом,</w:t>
+      </w:r>
+      <w:r>
+        <w:t xml:space="preserve"> – он не успел. Досадно, </w:t>
+      </w:r>
+      <w:r>
+        <w:t>но вот</w:t>
+      </w:r>
+      <w:r>
+        <w:t>..</w:t>
+      </w:r>
+      <w:r>
+        <w:t xml:space="preserve">.  </w:t>
+      </w:r>
+      <w:r>
+        <w:rPr>
+          <w:szCs w:val="24"/>
+        </w:rPr>
+        <w:t>(</w:t>
+      </w:r>
+      <w:r>
+        <w:rPr>
+          <w:rStyle w:val="20"/>
+        </w:rPr>
+        <w:t>3</w:t>
+      </w:r>
+      <w:r>
+        <w:rPr>
+          <w:szCs w:val="24"/>
+        </w:rPr>
+        <w:t>).</w:t>
+      </w:r>
+    </w:p>
+    <w:p>
+      <w:pPr>
+        <w:ind w:firstLine="0"/>
+      </w:pPr>
+    </w:p>
+    <w:p>
+      <w:pPr>
+        <w:ind w:firstLine="0"/>
+      </w:pPr>
+      <w:r>
+        <w:rPr>
+          <w:rStyle w:val="20"/>
         </w:rPr>
         <w:t>21</w:t>
       </w:r>
       <w:r>
         <w:rPr>
+          <w:rStyle w:val="20"/>
+        </w:rPr>
+        <w:t>.</w:t>
+      </w:r>
+      <w:r>
+        <w:t xml:space="preserve"> Постояв с минуту на холоде, генри не выдерживает и отправляется вслед за грузчиком. Когда он вступает под своды арки, из темноты доносится хлопок,</w:t>
+      </w:r>
+      <w:r>
+        <w:rPr>
+          <w:szCs w:val="24"/>
+        </w:rPr>
+        <w:t xml:space="preserve"> –</w:t>
+      </w:r>
+      <w:r>
+        <w:rPr>
+          <w:szCs w:val="24"/>
+        </w:rPr>
+        <w:t xml:space="preserve"> кто-то захлопнул дверь. Не понимая, что происходит, Генри ускоряет шаг и видит, как синий фургон марки «</w:t>
+      </w:r>
+      <w:proofErr w:type="spellStart"/>
+      <w:r>
+        <w:rPr>
+          <w:szCs w:val="24"/>
+        </w:rPr>
+        <w:t>Dorocuruma</w:t>
+      </w:r>
+      <w:proofErr w:type="spellEnd"/>
+      <w:r>
+        <w:rPr>
+          <w:szCs w:val="24"/>
+        </w:rPr>
+        <w:t>»</w:t>
+      </w:r>
+      <w:r>
+        <w:rPr>
+          <w:szCs w:val="24"/>
+        </w:rPr>
+        <w:t xml:space="preserve"> </w:t>
+      </w:r>
+      <w:r>
+        <w:rPr>
+          <w:szCs w:val="24"/>
+        </w:rPr>
+        <w:t>резко срывается с места. По меньшей мере странно. Мгновение и наш герой приходит в себя. Фургон уже довольно далеко, но генри успевает разглядеть номер. (</w:t>
+      </w:r>
+      <w:r>
+        <w:rPr>
+          <w:rStyle w:val="a7"/>
+        </w:rPr>
+        <w:t xml:space="preserve">Воспоминание: «Номер синего фургона»: </w:t>
+      </w:r>
+      <w:r>
+        <w:rPr>
+          <w:rStyle w:val="a7"/>
+        </w:rPr>
+        <w:t>М: -4</w:t>
+      </w:r>
+      <w:r>
+        <w:t>)</w:t>
+      </w:r>
+      <w:r>
+        <w:t>.</w:t>
+      </w:r>
+      <w:r>
+        <w:t xml:space="preserve"> Внезапно</w:t>
+      </w:r>
+      <w:r>
+        <w:t xml:space="preserve">… </w:t>
+      </w:r>
+      <w:r>
+        <w:rPr>
+          <w:szCs w:val="24"/>
+        </w:rPr>
+        <w:t>(</w:t>
+      </w:r>
+      <w:r>
+        <w:rPr>
+          <w:rStyle w:val="20"/>
+        </w:rPr>
+        <w:t>3</w:t>
+      </w:r>
+      <w:r>
+        <w:rPr>
           <w:szCs w:val="24"/>
         </w:rPr>
         <w:t>).</w:t>
-      </w:r>
-    </w:p>
-    <w:p/>
-    <w:p>
-      <w:pPr>
-        <w:ind w:firstLine="0"/>
-      </w:pPr>
-      <w:r>
-        <w:rPr>
-          <w:rStyle w:val="20"/>
-        </w:rPr>
-        <w:t>6</w:t>
-      </w:r>
-      <w:r>
-        <w:rPr>
-          <w:rStyle w:val="20"/>
-        </w:rPr>
-        <w:t>.</w:t>
-      </w:r>
-      <w:r>
-        <w:t xml:space="preserve"> …</w:t>
-      </w:r>
-    </w:p>
-    <w:p/>
-    <w:p>
-      <w:pPr>
-        <w:ind w:firstLine="0"/>
-      </w:pPr>
-      <w:r>
-        <w:rPr>
-          <w:rStyle w:val="20"/>
-        </w:rPr>
-        <w:t>7</w:t>
-      </w:r>
-      <w:r>
-        <w:rPr>
-          <w:rStyle w:val="20"/>
-        </w:rPr>
-        <w:t>.</w:t>
-      </w:r>
-      <w:r>
-        <w:t xml:space="preserve"> У подъезда невзрачног</w:t>
-      </w:r>
-      <w:r>
-        <w:t>о пятиэтажного дома</w:t>
-      </w:r>
-      <w:r>
-        <w:t xml:space="preserve"> дожидается несколько человек, – обещанная помощь. Если судить по количеству окурков оставленных командой грузчиков, они прибыли не меньше часу назад.</w:t>
-      </w:r>
-      <w:r>
-        <w:t xml:space="preserve"> Что довольно странно.</w:t>
-      </w:r>
-    </w:p>
-    <w:p>
-      <w:pPr>
-        <w:spacing w:after="0" w:line="240" w:lineRule="auto"/>
-        <w:ind w:firstLine="0"/>
-        <w:rPr>
-          <w:szCs w:val="24"/>
-        </w:rPr>
-      </w:pPr>
-      <w:r>
-        <w:rPr>
-          <w:szCs w:val="24"/>
-        </w:rPr>
-        <w:t>(</w:t>
-      </w:r>
-      <w:r>
-        <w:rPr>
-          <w:szCs w:val="24"/>
-        </w:rPr>
-        <w:t>выйти навстречу грузчикам</w:t>
-      </w:r>
-      <w:r>
-        <w:rPr>
-          <w:szCs w:val="24"/>
-        </w:rPr>
-        <w:t xml:space="preserve"> – </w:t>
-      </w:r>
-      <w:r>
-        <w:rPr>
-          <w:rStyle w:val="20"/>
-          <w:szCs w:val="24"/>
-        </w:rPr>
-        <w:t>5</w:t>
-      </w:r>
-      <w:r>
-        <w:rPr>
-          <w:szCs w:val="24"/>
-        </w:rPr>
-        <w:t xml:space="preserve">; </w:t>
-      </w:r>
-      <w:r>
-        <w:rPr>
-          <w:szCs w:val="24"/>
-        </w:rPr>
-        <w:t>позвонить в центр предоставления услуг по переезду</w:t>
-      </w:r>
-      <w:r>
-        <w:rPr>
-          <w:szCs w:val="24"/>
-        </w:rPr>
-        <w:t xml:space="preserve"> – </w:t>
-      </w:r>
-      <w:r>
-        <w:rPr>
-          <w:rStyle w:val="20"/>
-          <w:szCs w:val="24"/>
-        </w:rPr>
-        <w:t>9</w:t>
-      </w:r>
-      <w:r>
-        <w:rPr>
-          <w:szCs w:val="24"/>
-        </w:rPr>
-        <w:t>).</w:t>
-      </w:r>
-    </w:p>
-    <w:p>
-      <w:pPr>
-        <w:ind w:firstLine="0"/>
-      </w:pPr>
-    </w:p>
-    <w:p>
-      <w:pPr>
-        <w:ind w:firstLine="0"/>
-      </w:pPr>
-    </w:p>
-    <w:p>
-      <w:pPr>
-        <w:ind w:firstLine="0"/>
-      </w:pPr>
-      <w:r>
-        <w:rPr>
-          <w:rStyle w:val="20"/>
-        </w:rPr>
-        <w:t>8</w:t>
-      </w:r>
-      <w:r>
-        <w:rPr>
-          <w:rStyle w:val="20"/>
-        </w:rPr>
-        <w:t>.</w:t>
-      </w:r>
-      <w:r>
-        <w:t xml:space="preserve"> Генри поворачивается к водителю.</w:t>
-      </w:r>
-    </w:p>
-    <w:p>
-      <w:pPr>
-        <w:ind w:firstLine="0"/>
-      </w:pPr>
-      <w:r>
-        <w:t>– Смотрю у вас тут вертолёты</w:t>
-      </w:r>
-      <w:r>
-        <w:t xml:space="preserve"> </w:t>
-      </w:r>
-      <w:r>
-        <w:t>вовсю летают.  – Спрашивает он.</w:t>
-      </w:r>
-    </w:p>
-    <w:p>
-      <w:r>
-        <w:t>Водитель окидывает взглядом небо, задумчиво хмыкает.</w:t>
-      </w:r>
-    </w:p>
-    <w:p>
-      <w:pPr>
-        <w:ind w:firstLine="0"/>
-      </w:pPr>
-      <w:r>
-        <w:t>– Вообще частным вертолётам летать запрещается над городом. А тут на тебе. Ладно, где-то здесь поворот, да?</w:t>
-      </w:r>
-    </w:p>
-    <w:p>
-      <w:pPr>
-        <w:ind w:firstLine="0"/>
-        <w:rPr>
-          <w:szCs w:val="24"/>
-        </w:rPr>
-      </w:pPr>
-      <w:r>
-        <w:t xml:space="preserve">– Да, вон там. </w:t>
-      </w:r>
-      <w:r>
-        <w:rPr>
-          <w:szCs w:val="24"/>
-        </w:rPr>
-        <w:t>(</w:t>
-      </w:r>
-      <w:r>
-        <w:rPr>
-          <w:rStyle w:val="20"/>
-        </w:rPr>
-        <w:t>10</w:t>
-      </w:r>
-      <w:r>
-        <w:rPr>
-          <w:szCs w:val="24"/>
-        </w:rPr>
-        <w:t>).</w:t>
-      </w:r>
-    </w:p>
-    <w:p>
-      <w:pPr>
-        <w:ind w:firstLine="0"/>
-        <w:rPr>
-          <w:szCs w:val="24"/>
-        </w:rPr>
-      </w:pPr>
-    </w:p>
-    <w:p>
-      <w:pPr>
-        <w:ind w:firstLine="0"/>
-      </w:pPr>
-      <w:r>
-        <w:rPr>
-          <w:rStyle w:val="20"/>
-        </w:rPr>
-        <w:t>9</w:t>
-      </w:r>
-      <w:r>
-        <w:rPr>
-          <w:rStyle w:val="20"/>
-        </w:rPr>
-        <w:t>.</w:t>
-      </w:r>
-      <w:r>
-        <w:t xml:space="preserve"> </w:t>
-      </w:r>
-      <w:r>
-        <w:t>Водитель глушит мотор и тянется к дверной ручки готовый выйти, но генри останавливает его.</w:t>
-      </w:r>
-    </w:p>
-    <w:p>
-      <w:pPr>
-        <w:ind w:firstLine="0"/>
-      </w:pPr>
-      <w:r>
-        <w:t>–</w:t>
-      </w:r>
-      <w:r>
-        <w:t xml:space="preserve"> Подожди, сейчас уточню всё,</w:t>
-      </w:r>
-      <w:r>
-        <w:t xml:space="preserve"> </w:t>
-      </w:r>
-      <w:r>
-        <w:t xml:space="preserve">– </w:t>
-      </w:r>
-      <w:r>
-        <w:t>позвоню в контору, не то холодина на улице, зачем зря ходить.</w:t>
-      </w:r>
-    </w:p>
-    <w:p>
-      <w:pPr>
-        <w:ind w:firstLine="0"/>
-      </w:pPr>
-      <w:r>
-        <w:t>–</w:t>
-      </w:r>
-      <w:r>
-        <w:t xml:space="preserve"> Хорошо, я всё равно выйду перекурю, а ты звони.</w:t>
-      </w:r>
-    </w:p>
-    <w:p>
-      <w:pPr>
-        <w:ind w:firstLine="0"/>
-      </w:pPr>
-      <w:r>
-        <w:t>–</w:t>
-      </w:r>
-      <w:r>
-        <w:t xml:space="preserve"> Генри ничего не отвечает, </w:t>
-      </w:r>
-      <w:r>
-        <w:t>–</w:t>
-      </w:r>
-      <w:r>
-        <w:t xml:space="preserve"> просто набирает номер.</w:t>
-      </w:r>
-    </w:p>
-    <w:p>
-      <w:r>
-        <w:t>За окном завывает метель, Генри звонит в компанию, но трубку никто не берёт. Спустя минуту парни ожидающие на улице, побросав бычки, разворачиваются и скрываются во дворе.</w:t>
-      </w:r>
-    </w:p>
-    <w:p>
-      <w:pPr>
-        <w:spacing w:after="0" w:line="240" w:lineRule="auto"/>
-        <w:ind w:firstLine="0"/>
-        <w:rPr>
-          <w:szCs w:val="24"/>
-        </w:rPr>
-      </w:pPr>
-      <w:r>
-        <w:rPr>
-          <w:szCs w:val="24"/>
-        </w:rPr>
-        <w:t>(</w:t>
-      </w:r>
-      <w:r>
-        <w:rPr>
-          <w:szCs w:val="24"/>
-        </w:rPr>
-        <w:t>попробовать позвонить ещё раз</w:t>
-      </w:r>
-      <w:r>
-        <w:rPr>
-          <w:szCs w:val="24"/>
-        </w:rPr>
-        <w:t xml:space="preserve"> – </w:t>
-      </w:r>
-      <w:r>
-        <w:rPr>
-          <w:rStyle w:val="20"/>
-          <w:szCs w:val="24"/>
-        </w:rPr>
-        <w:t>1</w:t>
-      </w:r>
-      <w:r>
-        <w:rPr>
-          <w:rStyle w:val="20"/>
-          <w:szCs w:val="24"/>
-        </w:rPr>
-        <w:t>7</w:t>
-      </w:r>
-      <w:r>
-        <w:rPr>
-          <w:szCs w:val="24"/>
-        </w:rPr>
-        <w:t xml:space="preserve">; </w:t>
-      </w:r>
-      <w:r>
-        <w:rPr>
-          <w:szCs w:val="24"/>
-        </w:rPr>
-        <w:t xml:space="preserve">отправиться вслед </w:t>
-      </w:r>
-      <w:r>
-        <w:rPr>
-          <w:szCs w:val="24"/>
-        </w:rPr>
-        <w:t>за парня</w:t>
-      </w:r>
-      <w:r>
-        <w:rPr>
-          <w:szCs w:val="24"/>
-        </w:rPr>
-        <w:t>м</w:t>
-      </w:r>
-      <w:r>
-        <w:rPr>
-          <w:szCs w:val="24"/>
-        </w:rPr>
-        <w:t>и</w:t>
-      </w:r>
-      <w:r>
-        <w:rPr>
-          <w:szCs w:val="24"/>
-        </w:rPr>
-        <w:t xml:space="preserve"> – </w:t>
-      </w:r>
-      <w:r>
-        <w:rPr>
-          <w:rStyle w:val="20"/>
-          <w:szCs w:val="24"/>
-        </w:rPr>
-        <w:t>19</w:t>
-      </w:r>
-      <w:r>
-        <w:rPr>
-          <w:szCs w:val="24"/>
-        </w:rPr>
-        <w:t>).</w:t>
-      </w:r>
-    </w:p>
-    <w:p/>
-    <w:p>
-      <w:pPr>
-        <w:ind w:firstLine="0"/>
-      </w:pPr>
-    </w:p>
-    <w:p>
-      <w:pPr>
-        <w:ind w:firstLine="0"/>
-        <w:rPr>
-          <w:szCs w:val="24"/>
-        </w:rPr>
-      </w:pPr>
-      <w:r>
-        <w:rPr>
-          <w:rStyle w:val="20"/>
-        </w:rPr>
-        <w:t>10</w:t>
-      </w:r>
-      <w:r>
-        <w:rPr>
-          <w:rStyle w:val="20"/>
-        </w:rPr>
-        <w:t>.</w:t>
-      </w:r>
-      <w:r>
-        <w:t xml:space="preserve"> Через двадцать минут грузовик добирается до точки назначения. </w:t>
-      </w:r>
-      <w:r>
-        <w:rPr>
-          <w:szCs w:val="24"/>
-        </w:rPr>
-        <w:t>(</w:t>
-      </w:r>
-      <w:r>
-        <w:rPr>
-          <w:rStyle w:val="20"/>
-        </w:rPr>
-        <w:t>7</w:t>
-      </w:r>
-      <w:r>
-        <w:rPr>
-          <w:szCs w:val="24"/>
-        </w:rPr>
-        <w:t>).</w:t>
-      </w:r>
-    </w:p>
-    <w:p>
-      <w:pPr>
-        <w:ind w:firstLine="0"/>
-        <w:rPr>
-          <w:szCs w:val="24"/>
-        </w:rPr>
-      </w:pPr>
-    </w:p>
-    <w:p>
-      <w:pPr>
-        <w:ind w:firstLine="0"/>
-      </w:pPr>
-      <w:r>
-        <w:rPr>
-          <w:rStyle w:val="20"/>
-        </w:rPr>
-        <w:t>15</w:t>
-      </w:r>
-      <w:r>
-        <w:rPr>
-          <w:rStyle w:val="20"/>
-        </w:rPr>
-        <w:t>.</w:t>
-      </w:r>
-      <w:r>
-        <w:t xml:space="preserve"> …</w:t>
-      </w:r>
-    </w:p>
-    <w:p>
-      <w:pPr>
-        <w:ind w:firstLine="0"/>
-      </w:pPr>
-    </w:p>
-    <w:p>
-      <w:pPr>
-        <w:ind w:firstLine="0"/>
-      </w:pPr>
-      <w:r>
-        <w:rPr>
-          <w:rStyle w:val="20"/>
-        </w:rPr>
-        <w:t>1</w:t>
-      </w:r>
-      <w:r>
-        <w:rPr>
-          <w:rStyle w:val="20"/>
-        </w:rPr>
-        <w:t>7</w:t>
-      </w:r>
-      <w:r>
-        <w:rPr>
-          <w:rStyle w:val="20"/>
-        </w:rPr>
-        <w:t>.</w:t>
-      </w:r>
-      <w:r>
-        <w:t xml:space="preserve"> …</w:t>
-      </w:r>
-    </w:p>
-    <w:p>
-      <w:pPr>
-        <w:ind w:firstLine="0"/>
-      </w:pPr>
-    </w:p>
-    <w:p>
-      <w:pPr>
-        <w:ind w:firstLine="0"/>
-      </w:pPr>
-      <w:r>
-        <w:rPr>
-          <w:rStyle w:val="20"/>
-        </w:rPr>
-        <w:t>19</w:t>
-      </w:r>
-      <w:r>
-        <w:rPr>
-          <w:rStyle w:val="20"/>
-        </w:rPr>
-        <w:t>.</w:t>
-      </w:r>
-      <w:r>
-        <w:t xml:space="preserve"> </w:t>
-      </w:r>
-      <w:r>
-        <w:t xml:space="preserve">Краш </w:t>
-      </w:r>
-      <w:r>
-        <w:t>выскакивает из автомобиля и, поскальзываясь, направляется вдогонку парням. Его осенние полуботинки совсем не подходят для погоды северной столицы. Порыв ветра пробирает насквозь, зубы Генри начинают выбивать барабанную дрож</w:t>
-      </w:r>
-      <w:r>
-        <w:t>ь</w:t>
-      </w:r>
-      <w:r>
-        <w:t>. Когд</w:t>
-      </w:r>
-      <w:r>
-        <w:t>а</w:t>
-      </w:r>
-      <w:r>
-        <w:t xml:space="preserve"> Генри Краш оказывается во дворе, автомобиль грузчиков уже скрывается за дальним поворотом,</w:t>
-      </w:r>
-      <w:r>
-        <w:t xml:space="preserve"> </w:t>
-      </w:r>
-      <w:r>
-        <w:t xml:space="preserve">– </w:t>
-      </w:r>
-      <w:r>
-        <w:t xml:space="preserve">он не успел. Досадно, </w:t>
-      </w:r>
-      <w:r>
-        <w:t xml:space="preserve">но вот </w:t>
-      </w:r>
-      <w:r>
-        <w:t>мобильный телефон Г</w:t>
-      </w:r>
-      <w:r>
-        <w:t xml:space="preserve">енри подаёт сигнал, </w:t>
-      </w:r>
-      <w:r>
-        <w:t>–</w:t>
-      </w:r>
-      <w:r>
-        <w:t xml:space="preserve"> входящий вызов</w:t>
-      </w:r>
-      <w:r>
-        <w:t>, звонят из конторы</w:t>
-      </w:r>
-      <w:r>
-        <w:t xml:space="preserve">.  </w:t>
-      </w:r>
-      <w:r>
-        <w:rPr>
-          <w:szCs w:val="24"/>
-        </w:rPr>
-        <w:t>(</w:t>
-      </w:r>
-      <w:r>
-        <w:rPr>
-          <w:rStyle w:val="20"/>
-        </w:rPr>
-        <w:t>3</w:t>
       </w:r>
       <w:bookmarkStart w:id="0" w:name="_GoBack"/>
       <w:bookmarkEnd w:id="0"/>
-      <w:r>
-        <w:rPr>
-          <w:szCs w:val="24"/>
-        </w:rPr>
-        <w:t>).</w:t>
-      </w:r>
-    </w:p>
-    <w:p>
-      <w:pPr>
-        <w:ind w:firstLine="0"/>
-      </w:pPr>
-    </w:p>
-    <w:p>
-      <w:pPr>
-        <w:ind w:firstLine="0"/>
-      </w:pPr>
-      <w:r>
-        <w:rPr>
-          <w:rStyle w:val="20"/>
-        </w:rPr>
-        <w:t>21</w:t>
-      </w:r>
-      <w:r>
-        <w:rPr>
-          <w:rStyle w:val="20"/>
-        </w:rPr>
-        <w:t>.</w:t>
-      </w:r>
-      <w:r>
-        <w:t xml:space="preserve"> …</w:t>
-      </w:r>
     </w:p>
     <w:p>
       <w:pPr>
@@ -3019,13 +3292,29 @@
         <w:t xml:space="preserve"> </w:t>
       </w:r>
       <w:r>
-        <w:t xml:space="preserve">…начал читать заголовок, пестрящий красивыми, иногда излишне пафосными словами о новой волне популярности нео-людей, сошедших со страниц комиксов и экранов кинотеатров. Подавляющее число подростков, в том числе и людей в возрасте с двадцати двух до шестидесяти лет, сходят с ума и стараются подражать любимым героям, быть похожими на них не только в одежде, но и во внешности. Именно поэтому они всё чаще обращаются к пластической хирургии и имплантации новых частей тела. Музыкальные группы, чья рекламная </w:t>
+        <w:t xml:space="preserve">…начал читать заголовок, пестрящий красивыми, иногда излишне пафосными словами о новой волне популярности </w:t>
+      </w:r>
+      <w:proofErr w:type="spellStart"/>
+      <w:r>
+        <w:t>нео</w:t>
+      </w:r>
+      <w:proofErr w:type="spellEnd"/>
+      <w:r>
+        <w:t xml:space="preserve">-людей, сошедших со страниц комиксов и экранов кинотеатров. Подавляющее число подростков, в том числе и людей в возрасте с двадцати двух до шестидесяти лет, сходят с ума и стараются подражать любимым героям, быть похожими на них не только в одежде, но и во внешности. Именно поэтому они всё чаще обращаются к пластической хирургии и имплантации новых частей тела. Музыкальные группы, чья рекламная </w:t>
       </w:r>
       <w:r>
         <w:t>компания</w:t>
       </w:r>
       <w:r>
-        <w:t xml:space="preserve"> построена на идолах современности, собирает огромные стадионы фриков, готовых на всё, ради своих любимчиков. С каждым годом всё чаще на таких мероприятиях можно встретить настоящего инопланетянина или существо, подвергшееся когда-то мутации. Учёные не раз говорили о том, что мы не одни в этой вселенной, но никто даже и не мог предположить, что инопланетяне появятся вовсе не из космоса, а ими станут одни из наших современников.</w:t>
+        <w:t xml:space="preserve"> построена на идолах современности, собирает огромные стадионы </w:t>
+      </w:r>
+      <w:proofErr w:type="spellStart"/>
+      <w:r>
+        <w:t>фриков</w:t>
+      </w:r>
+      <w:proofErr w:type="spellEnd"/>
+      <w:r>
+        <w:t>, готовых на всё, ради своих любимчиков. С каждым годом всё чаще на таких мероприятиях можно встретить настоящего инопланетянина или существо, подвергшееся когда-то мутации. Учёные не раз говорили о том, что мы не одни в этой вселенной, но никто даже и не мог предположить, что инопланетяне появятся вовсе не из космоса, а ими станут одни из наших современников.</w:t>
       </w:r>
     </w:p>
     <w:sectPr>
@@ -3040,7 +3329,7 @@
 
 <file path=word/numbering.xml><?xml version="1.0" encoding="utf-8"?>
 <w:numbering xmlns:wpc="http://schemas.microsoft.com/office/word/2010/wordprocessingCanvas" xmlns:mc="http://schemas.openxmlformats.org/markup-compatibility/2006" xmlns:o="urn:schemas-microsoft-com:office:office" xmlns:r="http://schemas.openxmlformats.org/officeDocument/2006/relationships" xmlns:m="http://schemas.openxmlformats.org/officeDocument/2006/math" xmlns:v="urn:schemas-microsoft-com:vml" xmlns:wp14="http://schemas.microsoft.com/office/word/2010/wordprocessingDrawing" xmlns:wp="http://schemas.openxmlformats.org/drawingml/2006/wordprocessingDrawing" xmlns:w10="urn:schemas-microsoft-com:office:word" xmlns:w="http://schemas.openxmlformats.org/wordprocessingml/2006/main" xmlns:w14="http://schemas.microsoft.com/office/word/2010/wordml" xmlns:w15="http://schemas.microsoft.com/office/word/2012/wordml" xmlns:wpg="http://schemas.microsoft.com/office/word/2010/wordprocessingGroup" xmlns:wpi="http://schemas.microsoft.com/office/word/2010/wordprocessingInk" xmlns:wne="http://schemas.microsoft.com/office/word/2006/wordml" xmlns:wps="http://schemas.microsoft.com/office/word/2010/wordprocessingShape" mc:Ignorable="w14 w15 wp14">
-  <w:abstractNum w:abstractNumId="0">
+  <w:abstractNum w:abstractNumId="0" w15:restartNumberingAfterBreak="0">
     <w:nsid w:val="027574E8"/>
     <w:multiLevelType w:val="hybridMultilevel"/>
     <w:tmpl w:val="8646D340"/>
@@ -3130,7 +3419,7 @@
       </w:pPr>
     </w:lvl>
   </w:abstractNum>
-  <w:abstractNum w:abstractNumId="1">
+  <w:abstractNum w:abstractNumId="1" w15:restartNumberingAfterBreak="0">
     <w:nsid w:val="3DEA7168"/>
     <w:multiLevelType w:val="hybridMultilevel"/>
     <w:tmpl w:val="800EFA44"/>
@@ -3220,7 +3509,7 @@
       </w:pPr>
     </w:lvl>
   </w:abstractNum>
-  <w:abstractNum w:abstractNumId="2">
+  <w:abstractNum w:abstractNumId="2" w15:restartNumberingAfterBreak="0">
     <w:nsid w:val="50232218"/>
     <w:multiLevelType w:val="hybridMultilevel"/>
     <w:tmpl w:val="FA5C61CE"/>
@@ -3309,7 +3598,7 @@
       </w:pPr>
     </w:lvl>
   </w:abstractNum>
-  <w:abstractNum w:abstractNumId="3">
+  <w:abstractNum w:abstractNumId="3" w15:restartNumberingAfterBreak="0">
     <w:nsid w:val="68A14630"/>
     <w:multiLevelType w:val="hybridMultilevel"/>
     <w:tmpl w:val="EFC86AA8"/>
@@ -4250,7 +4539,7 @@
 </file>
 
 <file path=customXml/itemProps1.xml><?xml version="1.0" encoding="utf-8"?>
-<ds:datastoreItem xmlns:ds="http://schemas.openxmlformats.org/officeDocument/2006/customXml" ds:itemID="{D80C299F-9DC5-434F-9AEB-80B778FDDCA3}">
+<ds:datastoreItem xmlns:ds="http://schemas.openxmlformats.org/officeDocument/2006/customXml" ds:itemID="{529A9B69-2B8C-4661-AFB5-D21943E5B3C2}">
   <ds:schemaRefs>
     <ds:schemaRef ds:uri="http://schemas.openxmlformats.org/officeDocument/2006/bibliography"/>
   </ds:schemaRefs>

</xml_diff>